<commit_message>
Added client and server send/receive data, not tested
</commit_message>
<xml_diff>
--- a/Lab 2/Lab2 roles and data format.docx
+++ b/Lab 2/Lab2 roles and data format.docx
@@ -124,7 +124,13 @@
               <w:jc w:val="center"/>
             </w:pPr>
             <w:r>
-              <w:t>Ball Position</w:t>
+              <w:t xml:space="preserve">Ball </w:t>
+            </w:r>
+            <w:r>
+              <w:t xml:space="preserve">X </w:t>
+            </w:r>
+            <w:r>
+              <w:t>Position</w:t>
             </w:r>
             <w:r>
               <w:t xml:space="preserve"> (unsigned short)</w:t>
@@ -156,10 +162,7 @@
               <w:jc w:val="center"/>
             </w:pPr>
             <w:r>
-              <w:t>Paddle 0 Position</w:t>
-            </w:r>
-            <w:r>
-              <w:t xml:space="preserve"> (unsigned short)</w:t>
+              <w:t>Ball Y Position (unsigned short)</w:t>
             </w:r>
           </w:p>
         </w:tc>
@@ -188,7 +191,10 @@
               <w:jc w:val="center"/>
             </w:pPr>
             <w:r>
-              <w:t>Paddle 1 Position</w:t>
+              <w:t xml:space="preserve">Server </w:t>
+            </w:r>
+            <w:r>
+              <w:t>Paddle Position</w:t>
             </w:r>
             <w:r>
               <w:t xml:space="preserve"> (unsigned short)</w:t>
@@ -207,6 +213,46 @@
             </w:pPr>
             <w:r>
               <w:t>6 - 8</w:t>
+            </w:r>
+          </w:p>
+        </w:tc>
+        <w:tc>
+          <w:tcPr>
+            <w:tcW w:w="7170" w:type="dxa"/>
+            <w:gridSpan w:val="2"/>
+          </w:tcPr>
+          <w:p>
+            <w:pPr>
+              <w:jc w:val="center"/>
+            </w:pPr>
+            <w:r>
+              <w:t xml:space="preserve">Client </w:t>
+            </w:r>
+            <w:r>
+              <w:t xml:space="preserve">Paddle </w:t>
+            </w:r>
+            <w:bookmarkStart w:id="0" w:name="_GoBack"/>
+            <w:bookmarkEnd w:id="0"/>
+            <w:r>
+              <w:t>Position</w:t>
+            </w:r>
+            <w:r>
+              <w:t xml:space="preserve"> (unsigned short)</w:t>
+            </w:r>
+          </w:p>
+        </w:tc>
+      </w:tr>
+      <w:tr>
+        <w:tc>
+          <w:tcPr>
+            <w:tcW w:w="2190" w:type="dxa"/>
+          </w:tcPr>
+          <w:p>
+            <w:pPr>
+              <w:jc w:val="center"/>
+            </w:pPr>
+            <w:r>
+              <w:t>9 - 10</w:t>
             </w:r>
           </w:p>
         </w:tc>
@@ -290,8 +336,6 @@
         </w:rPr>
         <w:t>:</w:t>
       </w:r>
-      <w:bookmarkStart w:id="0" w:name="_GoBack"/>
-      <w:bookmarkEnd w:id="0"/>
       <w:proofErr w:type="gramEnd"/>
       <w:r>
         <w:br/>

</xml_diff>